<commit_message>
avance conocenos investigadores comun
</commit_message>
<xml_diff>
--- a/maketaado.docx
+++ b/maketaado.docx
@@ -271,9 +271,6 @@
                 <w:tab w:val="right" w:pos="11199"/>
               </w:tabs>
             </w:pPr>
-            <w:r>
-              <w:t>Equipo</w:t>
-            </w:r>
           </w:p>
         </w:tc>
         <w:tc>
@@ -302,7 +299,7 @@
               </w:tabs>
             </w:pPr>
             <w:r>
-              <w:t>Actividades</w:t>
+              <w:t>Noticias</w:t>
             </w:r>
           </w:p>
         </w:tc>
@@ -352,6 +349,198 @@
           </w:p>
         </w:tc>
       </w:tr>
+      <w:tr>
+        <w:tc>
+          <w:tcPr>
+            <w:tcW w:w="1612" w:type="dxa"/>
+          </w:tcPr>
+          <w:p>
+            <w:pPr>
+              <w:tabs>
+                <w:tab w:val="right" w:pos="11199"/>
+              </w:tabs>
+            </w:pPr>
+            <w:r>
+              <w:t>Misión visión</w:t>
+            </w:r>
+          </w:p>
+        </w:tc>
+        <w:tc>
+          <w:tcPr>
+            <w:tcW w:w="1581" w:type="dxa"/>
+          </w:tcPr>
+          <w:p>
+            <w:pPr>
+              <w:tabs>
+                <w:tab w:val="right" w:pos="11199"/>
+              </w:tabs>
+            </w:pPr>
+          </w:p>
+        </w:tc>
+        <w:tc>
+          <w:tcPr>
+            <w:tcW w:w="1788" w:type="dxa"/>
+          </w:tcPr>
+          <w:p>
+            <w:pPr>
+              <w:tabs>
+                <w:tab w:val="right" w:pos="11199"/>
+              </w:tabs>
+            </w:pPr>
+            <w:r>
+              <w:t>Ensayos</w:t>
+            </w:r>
+          </w:p>
+        </w:tc>
+        <w:tc>
+          <w:tcPr>
+            <w:tcW w:w="1693" w:type="dxa"/>
+          </w:tcPr>
+          <w:p>
+            <w:pPr>
+              <w:tabs>
+                <w:tab w:val="right" w:pos="11199"/>
+              </w:tabs>
+            </w:pPr>
+            <w:r>
+              <w:t>Congresos</w:t>
+            </w:r>
+          </w:p>
+        </w:tc>
+        <w:tc>
+          <w:tcPr>
+            <w:tcW w:w="1587" w:type="dxa"/>
+          </w:tcPr>
+          <w:p>
+            <w:pPr>
+              <w:tabs>
+                <w:tab w:val="right" w:pos="11199"/>
+              </w:tabs>
+            </w:pPr>
+          </w:p>
+        </w:tc>
+        <w:tc>
+          <w:tcPr>
+            <w:tcW w:w="1517" w:type="dxa"/>
+          </w:tcPr>
+          <w:p>
+            <w:pPr>
+              <w:tabs>
+                <w:tab w:val="right" w:pos="11199"/>
+              </w:tabs>
+            </w:pPr>
+          </w:p>
+        </w:tc>
+        <w:tc>
+          <w:tcPr>
+            <w:tcW w:w="1411" w:type="dxa"/>
+          </w:tcPr>
+          <w:p>
+            <w:pPr>
+              <w:tabs>
+                <w:tab w:val="right" w:pos="11199"/>
+              </w:tabs>
+            </w:pPr>
+          </w:p>
+        </w:tc>
+      </w:tr>
+      <w:tr>
+        <w:tc>
+          <w:tcPr>
+            <w:tcW w:w="1612" w:type="dxa"/>
+          </w:tcPr>
+          <w:p>
+            <w:pPr>
+              <w:tabs>
+                <w:tab w:val="right" w:pos="11199"/>
+              </w:tabs>
+            </w:pPr>
+            <w:r>
+              <w:t>Grupo de investigadores</w:t>
+            </w:r>
+          </w:p>
+        </w:tc>
+        <w:tc>
+          <w:tcPr>
+            <w:tcW w:w="1581" w:type="dxa"/>
+          </w:tcPr>
+          <w:p>
+            <w:pPr>
+              <w:tabs>
+                <w:tab w:val="right" w:pos="11199"/>
+              </w:tabs>
+            </w:pPr>
+          </w:p>
+        </w:tc>
+        <w:tc>
+          <w:tcPr>
+            <w:tcW w:w="1788" w:type="dxa"/>
+          </w:tcPr>
+          <w:p>
+            <w:pPr>
+              <w:tabs>
+                <w:tab w:val="right" w:pos="11199"/>
+              </w:tabs>
+            </w:pPr>
+            <w:r>
+              <w:t>investigaciones</w:t>
+            </w:r>
+          </w:p>
+        </w:tc>
+        <w:tc>
+          <w:tcPr>
+            <w:tcW w:w="1693" w:type="dxa"/>
+          </w:tcPr>
+          <w:p>
+            <w:pPr>
+              <w:tabs>
+                <w:tab w:val="right" w:pos="11199"/>
+              </w:tabs>
+            </w:pPr>
+            <w:r>
+              <w:t>Conferencias talleres</w:t>
+            </w:r>
+            <w:bookmarkStart w:id="0" w:name="_GoBack"/>
+            <w:bookmarkEnd w:id="0"/>
+          </w:p>
+        </w:tc>
+        <w:tc>
+          <w:tcPr>
+            <w:tcW w:w="1587" w:type="dxa"/>
+          </w:tcPr>
+          <w:p>
+            <w:pPr>
+              <w:tabs>
+                <w:tab w:val="right" w:pos="11199"/>
+              </w:tabs>
+            </w:pPr>
+          </w:p>
+        </w:tc>
+        <w:tc>
+          <w:tcPr>
+            <w:tcW w:w="1517" w:type="dxa"/>
+          </w:tcPr>
+          <w:p>
+            <w:pPr>
+              <w:tabs>
+                <w:tab w:val="right" w:pos="11199"/>
+              </w:tabs>
+            </w:pPr>
+          </w:p>
+        </w:tc>
+        <w:tc>
+          <w:tcPr>
+            <w:tcW w:w="1411" w:type="dxa"/>
+          </w:tcPr>
+          <w:p>
+            <w:pPr>
+              <w:tabs>
+                <w:tab w:val="right" w:pos="11199"/>
+              </w:tabs>
+            </w:pPr>
+          </w:p>
+        </w:tc>
+      </w:tr>
     </w:tbl>
     <w:p>
       <w:pPr>
@@ -958,7 +1147,6 @@
         <w:ind w:firstLine="708"/>
       </w:pPr>
       <w:r>
-        <w:lastRenderedPageBreak/>
         <w:t>Equipo de Investigación</w:t>
       </w:r>
     </w:p>
@@ -1761,10 +1949,7 @@
                               <w:t>Descripción del evento</w:t>
                             </w:r>
                             <w:r>
-                              <w:t xml:space="preserve"> lugar donde se </w:t>
-                            </w:r>
-                            <w:r>
-                              <w:t>realizo</w:t>
+                              <w:t xml:space="preserve"> lugar donde se realizo</w:t>
                             </w:r>
                           </w:p>
                           <w:p>
@@ -1995,7 +2180,6 @@
         <w:t>Investigaciones</w:t>
       </w:r>
     </w:p>
-    <w:bookmarkStart w:id="0" w:name="_GoBack"/>
     <w:p>
       <w:pPr>
         <w:ind w:firstLine="708"/>
@@ -2069,7 +2253,6 @@
           </mc:Fallback>
         </mc:AlternateContent>
       </w:r>
-      <w:bookmarkEnd w:id="0"/>
     </w:p>
     <w:p>
       <w:pPr>
@@ -2090,7 +2273,6 @@
           <w:noProof/>
           <w:lang w:eastAsia="es-PE"/>
         </w:rPr>
-        <w:lastRenderedPageBreak/>
         <mc:AlternateContent>
           <mc:Choice Requires="wps">
             <w:drawing>

</xml_diff>